<commit_message>
Update IN3062 Group 2 Report.docx
</commit_message>
<xml_diff>
--- a/Reports/IN3062 Group 2 Report.docx
+++ b/Reports/IN3062 Group 2 Report.docx
@@ -57,43 +57,7 @@
           <w:sz w:val="22"/>
           <w:szCs w:val="22"/>
         </w:rPr>
-        <w:t xml:space="preserve">: Lewis Brooks, </w:t>
-      </w:r>
-      <w:proofErr w:type="spellStart"/>
-      <w:r>
-        <w:rPr>
-          <w:rFonts w:ascii="Arial" w:hAnsi="Arial" w:cs="Arial"/>
-          <w:sz w:val="22"/>
-          <w:szCs w:val="22"/>
-        </w:rPr>
-        <w:t>Ritharshan</w:t>
-      </w:r>
-      <w:proofErr w:type="spellEnd"/>
-      <w:r>
-        <w:rPr>
-          <w:rFonts w:ascii="Arial" w:hAnsi="Arial" w:cs="Arial"/>
-          <w:sz w:val="22"/>
-          <w:szCs w:val="22"/>
-        </w:rPr>
-        <w:t xml:space="preserve"> </w:t>
-      </w:r>
-      <w:proofErr w:type="spellStart"/>
-      <w:r>
-        <w:rPr>
-          <w:rFonts w:ascii="Arial" w:hAnsi="Arial" w:cs="Arial"/>
-          <w:sz w:val="22"/>
-          <w:szCs w:val="22"/>
-        </w:rPr>
-        <w:t>Makenthiran</w:t>
-      </w:r>
-      <w:proofErr w:type="spellEnd"/>
-      <w:r>
-        <w:rPr>
-          <w:rFonts w:ascii="Arial" w:hAnsi="Arial" w:cs="Arial"/>
-          <w:sz w:val="22"/>
-          <w:szCs w:val="22"/>
-        </w:rPr>
-        <w:t>, Said Khan, Sourav Singh</w:t>
+        <w:t>: Lewis Brooks, Ritharshan Makenthiran, Said Khan, Sourav Singh</w:t>
       </w:r>
     </w:p>
     <w:p>
@@ -121,25 +85,7 @@
           <w:sz w:val="22"/>
           <w:szCs w:val="22"/>
         </w:rPr>
-        <w:t xml:space="preserve">Link to </w:t>
-      </w:r>
-      <w:proofErr w:type="spellStart"/>
-      <w:r>
-        <w:rPr>
-          <w:rFonts w:ascii="Arial" w:hAnsi="Arial" w:cs="Arial"/>
-          <w:sz w:val="22"/>
-          <w:szCs w:val="22"/>
-        </w:rPr>
-        <w:t>github</w:t>
-      </w:r>
-      <w:proofErr w:type="spellEnd"/>
-      <w:r>
-        <w:rPr>
-          <w:rFonts w:ascii="Arial" w:hAnsi="Arial" w:cs="Arial"/>
-          <w:sz w:val="22"/>
-          <w:szCs w:val="22"/>
-        </w:rPr>
-        <w:t xml:space="preserve">: </w:t>
+        <w:t xml:space="preserve">Link to github: </w:t>
       </w:r>
       <w:r>
         <w:rPr>
@@ -366,25 +312,7 @@
           <w:sz w:val="22"/>
           <w:szCs w:val="22"/>
         </w:rPr>
-        <w:t>As a result, we changed the dataset to a Flight Price Prediction dataset [2], that was obtained from the “</w:t>
-      </w:r>
-      <w:proofErr w:type="spellStart"/>
-      <w:r>
-        <w:rPr>
-          <w:rFonts w:ascii="Arial" w:hAnsi="Arial" w:cs="Arial"/>
-          <w:sz w:val="22"/>
-          <w:szCs w:val="22"/>
-        </w:rPr>
-        <w:t>easemytrip</w:t>
-      </w:r>
-      <w:proofErr w:type="spellEnd"/>
-      <w:r>
-        <w:rPr>
-          <w:rFonts w:ascii="Arial" w:hAnsi="Arial" w:cs="Arial"/>
-          <w:sz w:val="22"/>
-          <w:szCs w:val="22"/>
-        </w:rPr>
-        <w:t xml:space="preserve">” internet </w:t>
+        <w:t xml:space="preserve">As a result, we changed the dataset to a Flight Price Prediction dataset [2], that was obtained from the “easemytrip” internet </w:t>
       </w:r>
       <w:r>
         <w:rPr>
@@ -492,25 +420,7 @@
           <w:sz w:val="22"/>
           <w:szCs w:val="22"/>
         </w:rPr>
-        <w:t xml:space="preserve">available on Kaggle.com, is being used under the license of CC0 1.0 Universal (CC0 1.0) Public Domain </w:t>
-      </w:r>
-      <w:proofErr w:type="gramStart"/>
-      <w:r>
-        <w:rPr>
-          <w:rFonts w:ascii="Arial" w:hAnsi="Arial" w:cs="Arial"/>
-          <w:sz w:val="22"/>
-          <w:szCs w:val="22"/>
-        </w:rPr>
-        <w:t>Dedication, and</w:t>
-      </w:r>
-      <w:proofErr w:type="gramEnd"/>
-      <w:r>
-        <w:rPr>
-          <w:rFonts w:ascii="Arial" w:hAnsi="Arial" w:cs="Arial"/>
-          <w:sz w:val="22"/>
-          <w:szCs w:val="22"/>
-        </w:rPr>
-        <w:t xml:space="preserve"> had 300 thousand unique records with 11 features. </w:t>
+        <w:t xml:space="preserve">available on Kaggle.com, is being used under the license of CC0 1.0 Universal (CC0 1.0) Public Domain Dedication, and had 300 thousand unique records with 11 features. </w:t>
       </w:r>
     </w:p>
     <w:p>
@@ -717,24 +627,6 @@
     </w:p>
     <w:p>
       <w:pPr>
-        <w:pStyle w:val="Heading2"/>
-        <w:rPr>
-          <w:rFonts w:ascii="Arial" w:hAnsi="Arial" w:cs="Arial"/>
-          <w:sz w:val="22"/>
-          <w:szCs w:val="22"/>
-        </w:rPr>
-      </w:pPr>
-      <w:r>
-        <w:rPr>
-          <w:rFonts w:ascii="Arial" w:hAnsi="Arial" w:cs="Arial"/>
-          <w:sz w:val="22"/>
-          <w:szCs w:val="22"/>
-        </w:rPr>
-        <w:t>Objectives and expected outputs</w:t>
-      </w:r>
-    </w:p>
-    <w:p>
-      <w:pPr>
         <w:rPr>
           <w:rFonts w:ascii="Arial" w:hAnsi="Arial" w:cs="Arial"/>
           <w:sz w:val="22"/>
@@ -774,25 +666,7 @@
           <w:sz w:val="22"/>
           <w:szCs w:val="22"/>
         </w:rPr>
-        <w:t xml:space="preserve">We will split the dataset into training, </w:t>
-      </w:r>
-      <w:proofErr w:type="gramStart"/>
-      <w:r>
-        <w:rPr>
-          <w:rFonts w:ascii="Arial" w:hAnsi="Arial" w:cs="Arial"/>
-          <w:sz w:val="22"/>
-          <w:szCs w:val="22"/>
-        </w:rPr>
-        <w:t>validating</w:t>
-      </w:r>
-      <w:proofErr w:type="gramEnd"/>
-      <w:r>
-        <w:rPr>
-          <w:rFonts w:ascii="Arial" w:hAnsi="Arial" w:cs="Arial"/>
-          <w:sz w:val="22"/>
-          <w:szCs w:val="22"/>
-        </w:rPr>
-        <w:t xml:space="preserve"> and testing, as this will allow our artificial intelligence models to be applied appropriately, and due to the scale of our dataset, we will have more opportunity to change the dataset split, and introduce a holdout test set, which we could apply during the end of the project. </w:t>
+        <w:t xml:space="preserve">We will split the dataset into training, validating and testing, as this will allow our artificial intelligence models to be applied appropriately, and due to the scale of our dataset, we will have more opportunity to change the dataset split, and introduce a holdout test set, which we could apply during the end of the project. </w:t>
       </w:r>
     </w:p>
     <w:p>

</xml_diff>